<commit_message>
Update bien ban phong van
</commit_message>
<xml_diff>
--- a/01. Thu thập yêu cầu/biên bản phỏng vấn.docx
+++ b/01. Thu thập yêu cầu/biên bản phỏng vấn.docx
@@ -29,7 +29,7 @@
         <w:pStyle w:val="Heading1"/>
         <w:numPr>
           <w:ilvl w:val="0"/>
-          <w:numId w:val="8"/>
+          <w:numId w:val="7"/>
         </w:numPr>
         <w:spacing w:after="0" w:before="240" w:lineRule="auto"/>
         <w:ind w:left="432" w:hanging="432"/>
@@ -57,7 +57,7 @@
         <w:pStyle w:val="Heading2"/>
         <w:numPr>
           <w:ilvl w:val="1"/>
-          <w:numId w:val="8"/>
+          <w:numId w:val="7"/>
         </w:numPr>
         <w:spacing w:after="0" w:before="40" w:lineRule="auto"/>
         <w:ind w:left="576" w:hanging="576"/>
@@ -100,7 +100,7 @@
           <w:rtl w:val="0"/>
         </w:rPr>
         <w:tab/>
-        <w:t xml:space="preserve">11/03/2024 cuộc phỏng vấn bắt đầu vào lúc 10h30 </w:t>
+        <w:t xml:space="preserve">11/03/2024 cuộc phỏng vấn bắt đầu vào lúc 10h30. </w:t>
       </w:r>
     </w:p>
     <w:p>
@@ -108,7 +108,7 @@
         <w:pStyle w:val="Heading2"/>
         <w:numPr>
           <w:ilvl w:val="1"/>
-          <w:numId w:val="8"/>
+          <w:numId w:val="7"/>
         </w:numPr>
         <w:spacing w:after="0" w:before="40" w:lineRule="auto"/>
         <w:ind w:left="576" w:hanging="576"/>
@@ -158,7 +158,7 @@
         <w:pStyle w:val="Heading2"/>
         <w:numPr>
           <w:ilvl w:val="1"/>
-          <w:numId w:val="8"/>
+          <w:numId w:val="7"/>
         </w:numPr>
         <w:spacing w:after="0" w:before="40" w:lineRule="auto"/>
         <w:ind w:left="576" w:hanging="576"/>
@@ -245,7 +245,7 @@
         <w:pStyle w:val="Heading1"/>
         <w:numPr>
           <w:ilvl w:val="0"/>
-          <w:numId w:val="8"/>
+          <w:numId w:val="7"/>
         </w:numPr>
         <w:spacing w:after="0" w:before="240" w:lineRule="auto"/>
         <w:ind w:left="432" w:hanging="432"/>
@@ -294,7 +294,7 @@
         <w:pStyle w:val="Heading1"/>
         <w:numPr>
           <w:ilvl w:val="0"/>
-          <w:numId w:val="8"/>
+          <w:numId w:val="7"/>
         </w:numPr>
         <w:spacing w:after="0" w:before="240" w:lineRule="auto"/>
         <w:ind w:left="432" w:hanging="432"/>
@@ -321,7 +321,7 @@
       <w:pPr>
         <w:numPr>
           <w:ilvl w:val="0"/>
-          <w:numId w:val="6"/>
+          <w:numId w:val="5"/>
         </w:numPr>
         <w:ind w:left="720" w:hanging="360"/>
         <w:jc w:val="both"/>
@@ -362,7 +362,7 @@
           <w:szCs w:val="26"/>
           <w:rtl w:val="0"/>
         </w:rPr>
-        <w:t xml:space="preserve">Xuất/ Nhập hàng</w:t>
+        <w:t xml:space="preserve">Tạo phiếu nhập kho </w:t>
       </w:r>
     </w:p>
     <w:p>
@@ -386,7 +386,7 @@
           <w:szCs w:val="26"/>
           <w:rtl w:val="0"/>
         </w:rPr>
-        <w:t xml:space="preserve">Quản lý sản phẩm</w:t>
+        <w:t xml:space="preserve">Tạo phiếu xuất kho</w:t>
       </w:r>
     </w:p>
     <w:p>
@@ -410,7 +410,7 @@
           <w:szCs w:val="26"/>
           <w:rtl w:val="0"/>
         </w:rPr>
-        <w:t xml:space="preserve">Cài đặt thông báo </w:t>
+        <w:t xml:space="preserve">Quản lý sản phẩm</w:t>
       </w:r>
     </w:p>
     <w:p>
@@ -434,7 +434,7 @@
           <w:szCs w:val="26"/>
           <w:rtl w:val="0"/>
         </w:rPr>
-        <w:t xml:space="preserve">Tìm kiếm</w:t>
+        <w:t xml:space="preserve">Cài đặt thông báo </w:t>
       </w:r>
     </w:p>
     <w:p>
@@ -458,7 +458,55 @@
           <w:szCs w:val="26"/>
           <w:rtl w:val="0"/>
         </w:rPr>
+        <w:t xml:space="preserve">Tìm kiếm</w:t>
+      </w:r>
+    </w:p>
+    <w:p>
+      <w:pPr>
+        <w:numPr>
+          <w:ilvl w:val="0"/>
+          <w:numId w:val="1"/>
+        </w:numPr>
+        <w:ind w:left="1440" w:hanging="360"/>
+        <w:jc w:val="both"/>
+        <w:rPr>
+          <w:rFonts w:ascii="Times New Roman" w:cs="Times New Roman" w:eastAsia="Times New Roman" w:hAnsi="Times New Roman"/>
+          <w:sz w:val="26"/>
+          <w:szCs w:val="26"/>
+        </w:rPr>
+      </w:pPr>
+      <w:r>
+        <w:rPr>
+          <w:rFonts w:ascii="Times New Roman" w:cs="Times New Roman" w:eastAsia="Times New Roman" w:hAnsi="Times New Roman"/>
+          <w:sz w:val="26"/>
+          <w:szCs w:val="26"/>
+          <w:rtl w:val="0"/>
+        </w:rPr>
         <w:t xml:space="preserve">Tạo tài khoản </w:t>
+      </w:r>
+    </w:p>
+    <w:p>
+      <w:pPr>
+        <w:numPr>
+          <w:ilvl w:val="0"/>
+          <w:numId w:val="5"/>
+        </w:numPr>
+        <w:ind w:left="720" w:hanging="360"/>
+        <w:jc w:val="both"/>
+        <w:rPr>
+          <w:rFonts w:ascii="Times New Roman" w:cs="Times New Roman" w:eastAsia="Times New Roman" w:hAnsi="Times New Roman"/>
+          <w:sz w:val="26"/>
+          <w:szCs w:val="26"/>
+        </w:rPr>
+      </w:pPr>
+      <w:r>
+        <w:rPr>
+          <w:rFonts w:ascii="Times New Roman" w:cs="Times New Roman" w:eastAsia="Times New Roman" w:hAnsi="Times New Roman"/>
+          <w:sz w:val="26"/>
+          <w:szCs w:val="26"/>
+          <w:rtl w:val="0"/>
+        </w:rPr>
+        <w:t xml:space="preserve">Yêu cầu phi chức năng </w:t>
       </w:r>
     </w:p>
     <w:p>
@@ -467,152 +515,128 @@
           <w:ilvl w:val="0"/>
           <w:numId w:val="6"/>
         </w:numPr>
-        <w:ind w:left="720" w:hanging="360"/>
-        <w:jc w:val="both"/>
-        <w:rPr>
-          <w:rFonts w:ascii="Times New Roman" w:cs="Times New Roman" w:eastAsia="Times New Roman" w:hAnsi="Times New Roman"/>
-          <w:sz w:val="26"/>
-          <w:szCs w:val="26"/>
-        </w:rPr>
-      </w:pPr>
-      <w:r>
-        <w:rPr>
-          <w:rFonts w:ascii="Times New Roman" w:cs="Times New Roman" w:eastAsia="Times New Roman" w:hAnsi="Times New Roman"/>
-          <w:sz w:val="26"/>
-          <w:szCs w:val="26"/>
-          <w:rtl w:val="0"/>
-        </w:rPr>
-        <w:t xml:space="preserve">Yêu cầu phi chức năng </w:t>
-      </w:r>
-    </w:p>
-    <w:p>
-      <w:pPr>
+        <w:ind w:left="1440" w:hanging="360"/>
+        <w:jc w:val="both"/>
+        <w:rPr>
+          <w:rFonts w:ascii="Times New Roman" w:cs="Times New Roman" w:eastAsia="Times New Roman" w:hAnsi="Times New Roman"/>
+          <w:sz w:val="26"/>
+          <w:szCs w:val="26"/>
+        </w:rPr>
+      </w:pPr>
+      <w:r>
+        <w:rPr>
+          <w:rFonts w:ascii="Times New Roman" w:cs="Times New Roman" w:eastAsia="Times New Roman" w:hAnsi="Times New Roman"/>
+          <w:sz w:val="26"/>
+          <w:szCs w:val="26"/>
+          <w:rtl w:val="0"/>
+        </w:rPr>
+        <w:t xml:space="preserve">Giao diện (màu sắc, cỡ chữ, font chữ)</w:t>
+      </w:r>
+    </w:p>
+    <w:p>
+      <w:pPr>
+        <w:numPr>
+          <w:ilvl w:val="0"/>
+          <w:numId w:val="6"/>
+        </w:numPr>
+        <w:ind w:left="1440" w:hanging="360"/>
+        <w:jc w:val="both"/>
+        <w:rPr>
+          <w:rFonts w:ascii="Times New Roman" w:cs="Times New Roman" w:eastAsia="Times New Roman" w:hAnsi="Times New Roman"/>
+          <w:sz w:val="26"/>
+          <w:szCs w:val="26"/>
+        </w:rPr>
+      </w:pPr>
+      <w:r>
+        <w:rPr>
+          <w:rFonts w:ascii="Times New Roman" w:cs="Times New Roman" w:eastAsia="Times New Roman" w:hAnsi="Times New Roman"/>
+          <w:sz w:val="26"/>
+          <w:szCs w:val="26"/>
+          <w:rtl w:val="0"/>
+        </w:rPr>
+        <w:t xml:space="preserve">Nền tảng sử dụng</w:t>
+      </w:r>
+    </w:p>
+    <w:p>
+      <w:pPr>
+        <w:numPr>
+          <w:ilvl w:val="0"/>
+          <w:numId w:val="6"/>
+        </w:numPr>
+        <w:ind w:left="1440" w:hanging="360"/>
+        <w:jc w:val="both"/>
+        <w:rPr>
+          <w:rFonts w:ascii="Times New Roman" w:cs="Times New Roman" w:eastAsia="Times New Roman" w:hAnsi="Times New Roman"/>
+          <w:sz w:val="26"/>
+          <w:szCs w:val="26"/>
+        </w:rPr>
+      </w:pPr>
+      <w:r>
+        <w:rPr>
+          <w:rFonts w:ascii="Times New Roman" w:cs="Times New Roman" w:eastAsia="Times New Roman" w:hAnsi="Times New Roman"/>
+          <w:sz w:val="26"/>
+          <w:szCs w:val="26"/>
+          <w:rtl w:val="0"/>
+        </w:rPr>
+        <w:t xml:space="preserve">Bảo mật</w:t>
+      </w:r>
+    </w:p>
+    <w:p>
+      <w:pPr>
+        <w:numPr>
+          <w:ilvl w:val="0"/>
+          <w:numId w:val="6"/>
+        </w:numPr>
+        <w:ind w:left="1440" w:hanging="360"/>
+        <w:jc w:val="both"/>
+        <w:rPr>
+          <w:rFonts w:ascii="Times New Roman" w:cs="Times New Roman" w:eastAsia="Times New Roman" w:hAnsi="Times New Roman"/>
+          <w:sz w:val="26"/>
+          <w:szCs w:val="26"/>
+        </w:rPr>
+      </w:pPr>
+      <w:r>
+        <w:rPr>
+          <w:rFonts w:ascii="Times New Roman" w:cs="Times New Roman" w:eastAsia="Times New Roman" w:hAnsi="Times New Roman"/>
+          <w:sz w:val="26"/>
+          <w:szCs w:val="26"/>
+          <w:rtl w:val="0"/>
+        </w:rPr>
+        <w:t xml:space="preserve">Phân quyền truy cập</w:t>
+      </w:r>
+    </w:p>
+    <w:p>
+      <w:pPr>
+        <w:numPr>
+          <w:ilvl w:val="0"/>
+          <w:numId w:val="6"/>
+        </w:numPr>
+        <w:spacing w:after="160" w:lineRule="auto"/>
+        <w:ind w:left="1440" w:hanging="360"/>
+        <w:jc w:val="both"/>
+        <w:rPr>
+          <w:rFonts w:ascii="Times New Roman" w:cs="Times New Roman" w:eastAsia="Times New Roman" w:hAnsi="Times New Roman"/>
+          <w:sz w:val="26"/>
+          <w:szCs w:val="26"/>
+        </w:rPr>
+      </w:pPr>
+      <w:r>
+        <w:rPr>
+          <w:rFonts w:ascii="Times New Roman" w:cs="Times New Roman" w:eastAsia="Times New Roman" w:hAnsi="Times New Roman"/>
+          <w:sz w:val="26"/>
+          <w:szCs w:val="26"/>
+          <w:rtl w:val="0"/>
+        </w:rPr>
+        <w:t xml:space="preserve">Thời gian vận hành</w:t>
+      </w:r>
+    </w:p>
+    <w:p>
+      <w:pPr>
+        <w:pStyle w:val="Heading1"/>
         <w:numPr>
           <w:ilvl w:val="0"/>
           <w:numId w:val="7"/>
         </w:numPr>
-        <w:ind w:left="1440" w:hanging="360"/>
-        <w:jc w:val="both"/>
-        <w:rPr>
-          <w:rFonts w:ascii="Times New Roman" w:cs="Times New Roman" w:eastAsia="Times New Roman" w:hAnsi="Times New Roman"/>
-          <w:sz w:val="26"/>
-          <w:szCs w:val="26"/>
-        </w:rPr>
-      </w:pPr>
-      <w:r>
-        <w:rPr>
-          <w:rFonts w:ascii="Times New Roman" w:cs="Times New Roman" w:eastAsia="Times New Roman" w:hAnsi="Times New Roman"/>
-          <w:sz w:val="26"/>
-          <w:szCs w:val="26"/>
-          <w:rtl w:val="0"/>
-        </w:rPr>
-        <w:t xml:space="preserve">Giao diện (màu sắc, cỡ chữ, font chữ)</w:t>
-      </w:r>
-    </w:p>
-    <w:p>
-      <w:pPr>
-        <w:numPr>
-          <w:ilvl w:val="0"/>
-          <w:numId w:val="7"/>
-        </w:numPr>
-        <w:ind w:left="1440" w:hanging="360"/>
-        <w:jc w:val="both"/>
-        <w:rPr>
-          <w:rFonts w:ascii="Times New Roman" w:cs="Times New Roman" w:eastAsia="Times New Roman" w:hAnsi="Times New Roman"/>
-          <w:sz w:val="26"/>
-          <w:szCs w:val="26"/>
-        </w:rPr>
-      </w:pPr>
-      <w:r>
-        <w:rPr>
-          <w:rFonts w:ascii="Times New Roman" w:cs="Times New Roman" w:eastAsia="Times New Roman" w:hAnsi="Times New Roman"/>
-          <w:sz w:val="26"/>
-          <w:szCs w:val="26"/>
-          <w:rtl w:val="0"/>
-        </w:rPr>
-        <w:t xml:space="preserve">Nền tảng sử dụng</w:t>
-      </w:r>
-    </w:p>
-    <w:p>
-      <w:pPr>
-        <w:numPr>
-          <w:ilvl w:val="0"/>
-          <w:numId w:val="7"/>
-        </w:numPr>
-        <w:ind w:left="1440" w:hanging="360"/>
-        <w:jc w:val="both"/>
-        <w:rPr>
-          <w:rFonts w:ascii="Times New Roman" w:cs="Times New Roman" w:eastAsia="Times New Roman" w:hAnsi="Times New Roman"/>
-          <w:sz w:val="26"/>
-          <w:szCs w:val="26"/>
-        </w:rPr>
-      </w:pPr>
-      <w:r>
-        <w:rPr>
-          <w:rFonts w:ascii="Times New Roman" w:cs="Times New Roman" w:eastAsia="Times New Roman" w:hAnsi="Times New Roman"/>
-          <w:sz w:val="26"/>
-          <w:szCs w:val="26"/>
-          <w:rtl w:val="0"/>
-        </w:rPr>
-        <w:t xml:space="preserve">Bảo mật</w:t>
-      </w:r>
-    </w:p>
-    <w:p>
-      <w:pPr>
-        <w:numPr>
-          <w:ilvl w:val="0"/>
-          <w:numId w:val="7"/>
-        </w:numPr>
-        <w:ind w:left="1440" w:hanging="360"/>
-        <w:jc w:val="both"/>
-        <w:rPr>
-          <w:rFonts w:ascii="Times New Roman" w:cs="Times New Roman" w:eastAsia="Times New Roman" w:hAnsi="Times New Roman"/>
-          <w:sz w:val="26"/>
-          <w:szCs w:val="26"/>
-        </w:rPr>
-      </w:pPr>
-      <w:r>
-        <w:rPr>
-          <w:rFonts w:ascii="Times New Roman" w:cs="Times New Roman" w:eastAsia="Times New Roman" w:hAnsi="Times New Roman"/>
-          <w:sz w:val="26"/>
-          <w:szCs w:val="26"/>
-          <w:rtl w:val="0"/>
-        </w:rPr>
-        <w:t xml:space="preserve">Phân quyền truy cập</w:t>
-      </w:r>
-    </w:p>
-    <w:p>
-      <w:pPr>
-        <w:numPr>
-          <w:ilvl w:val="0"/>
-          <w:numId w:val="7"/>
-        </w:numPr>
-        <w:spacing w:after="160" w:lineRule="auto"/>
-        <w:ind w:left="1440" w:hanging="360"/>
-        <w:jc w:val="both"/>
-        <w:rPr>
-          <w:rFonts w:ascii="Times New Roman" w:cs="Times New Roman" w:eastAsia="Times New Roman" w:hAnsi="Times New Roman"/>
-          <w:sz w:val="26"/>
-          <w:szCs w:val="26"/>
-        </w:rPr>
-      </w:pPr>
-      <w:r>
-        <w:rPr>
-          <w:rFonts w:ascii="Times New Roman" w:cs="Times New Roman" w:eastAsia="Times New Roman" w:hAnsi="Times New Roman"/>
-          <w:sz w:val="26"/>
-          <w:szCs w:val="26"/>
-          <w:rtl w:val="0"/>
-        </w:rPr>
-        <w:t xml:space="preserve">Thời gian vận hành</w:t>
-      </w:r>
-    </w:p>
-    <w:p>
-      <w:pPr>
-        <w:pStyle w:val="Heading1"/>
-        <w:numPr>
-          <w:ilvl w:val="0"/>
-          <w:numId w:val="8"/>
-        </w:numPr>
         <w:spacing w:after="0" w:before="240" w:lineRule="auto"/>
         <w:ind w:left="432" w:hanging="432"/>
         <w:jc w:val="both"/>
@@ -639,7 +663,7 @@
         <w:pStyle w:val="Heading2"/>
         <w:numPr>
           <w:ilvl w:val="1"/>
-          <w:numId w:val="8"/>
+          <w:numId w:val="7"/>
         </w:numPr>
         <w:spacing w:after="0" w:before="40" w:lineRule="auto"/>
         <w:ind w:left="576" w:hanging="576"/>
@@ -669,7 +693,7 @@
         <w:pStyle w:val="Heading3"/>
         <w:numPr>
           <w:ilvl w:val="2"/>
-          <w:numId w:val="8"/>
+          <w:numId w:val="7"/>
         </w:numPr>
         <w:spacing w:after="0" w:before="40" w:lineRule="auto"/>
         <w:ind w:left="720" w:hanging="720"/>
@@ -689,7 +713,7 @@
           <w:szCs w:val="26"/>
           <w:rtl w:val="0"/>
         </w:rPr>
-        <w:t xml:space="preserve">Chức năng xuất/ nhập hàng</w:t>
+        <w:t xml:space="preserve"> Tạo phiếu nhập kho</w:t>
       </w:r>
       <w:r>
         <w:rPr>
@@ -701,7 +725,7 @@
       <w:pPr>
         <w:numPr>
           <w:ilvl w:val="0"/>
-          <w:numId w:val="11"/>
+          <w:numId w:val="10"/>
         </w:numPr>
         <w:pBdr>
           <w:top w:color="e3e3e3" w:space="0" w:sz="0" w:val="none"/>
@@ -724,14 +748,14 @@
           <w:szCs w:val="26"/>
           <w:rtl w:val="0"/>
         </w:rPr>
-        <w:t xml:space="preserve">Tạo phiếu nhập kho bằng hệ thống, người dùng điền thông tin về sản phẩm gồm tên sản phẩm, chủng loại, ngày nhập, số lượng trọng lượng, mô tả chi tiết, vị trí tại kho, số lô</w:t>
+        <w:t xml:space="preserve">Tạo phiếu nhập kho bằng hệ thống, người dùng điền thông tin về sản phẩm gồm mã hàng, tên sản phẩm, số lượng, đơn giá, ngày nhập, nhà cung cấp.</w:t>
       </w:r>
     </w:p>
     <w:p>
       <w:pPr>
         <w:numPr>
           <w:ilvl w:val="0"/>
-          <w:numId w:val="11"/>
+          <w:numId w:val="10"/>
         </w:numPr>
         <w:pBdr>
           <w:top w:color="e3e3e3" w:space="0" w:sz="0" w:val="none"/>
@@ -745,7 +769,6 @@
           <w:rFonts w:ascii="Times New Roman" w:cs="Times New Roman" w:eastAsia="Times New Roman" w:hAnsi="Times New Roman"/>
           <w:sz w:val="26"/>
           <w:szCs w:val="26"/>
-          <w:u w:val="none"/>
         </w:rPr>
       </w:pPr>
       <w:r>
@@ -767,31 +790,7 @@
       <w:pPr>
         <w:numPr>
           <w:ilvl w:val="0"/>
-          <w:numId w:val="11"/>
-        </w:numPr>
-        <w:ind w:left="720" w:hanging="360"/>
-        <w:jc w:val="both"/>
-        <w:rPr>
-          <w:rFonts w:ascii="Times New Roman" w:cs="Times New Roman" w:eastAsia="Times New Roman" w:hAnsi="Times New Roman"/>
-          <w:sz w:val="26"/>
-          <w:szCs w:val="26"/>
-        </w:rPr>
-      </w:pPr>
-      <w:r>
-        <w:rPr>
-          <w:rFonts w:ascii="Times New Roman" w:cs="Times New Roman" w:eastAsia="Times New Roman" w:hAnsi="Times New Roman"/>
-          <w:sz w:val="26"/>
-          <w:szCs w:val="26"/>
-          <w:rtl w:val="0"/>
-        </w:rPr>
-        <w:t xml:space="preserve">Tùy theo từng mặt hàng có xuất theo thứ tự: nhập trước xuất trước hoặc nhập trước xuất sau.</w:t>
-      </w:r>
-    </w:p>
-    <w:p>
-      <w:pPr>
-        <w:numPr>
-          <w:ilvl w:val="0"/>
-          <w:numId w:val="11"/>
+          <w:numId w:val="10"/>
         </w:numPr>
         <w:pBdr>
           <w:top w:color="e3e3e3" w:space="0" w:sz="0" w:val="none"/>
@@ -814,14 +813,14 @@
           <w:szCs w:val="26"/>
           <w:rtl w:val="0"/>
         </w:rPr>
-        <w:t xml:space="preserve">Sau khi nhập hàng thành công, hệ thống sẽ cập nhật tồn kho tương ứng với số lượng sản phẩm mới nhập. Số lượng tồn kho sẽ được tăng/ giảm theo số lượng sản phẩm nhập/ xuất. Giá sản phẩm được tính theo ngày nhập (vì hệ thống kho hàng sử dụng cho công trình của công ty)</w:t>
+        <w:t xml:space="preserve">Sau khi tạo phiếu nhập kho thành công, hệ thống sẽ cập nhật tồn kho tương ứng với số lượng sản phẩm mới nhập. Số lượng sẽ được tăng theo số lượng sản phẩm nhập. </w:t>
       </w:r>
     </w:p>
     <w:p>
       <w:pPr>
         <w:numPr>
           <w:ilvl w:val="0"/>
-          <w:numId w:val="11"/>
+          <w:numId w:val="10"/>
         </w:numPr>
         <w:pBdr>
           <w:top w:color="e3e3e3" w:space="0" w:sz="0" w:val="none"/>
@@ -845,20 +844,452 @@
           <w:szCs w:val="26"/>
           <w:rtl w:val="0"/>
         </w:rPr>
-        <w:t xml:space="preserve">Có chức năng in phiếu nhập/xuất hàng để có thể theo dõi trên sổ sách dễ dàng hơn. </w:t>
-      </w:r>
-      <w:r>
-        <w:rPr>
-          <w:rtl w:val="0"/>
-        </w:rPr>
+        <w:t xml:space="preserve">Có chức năng in phiếu nhập hàng để có thể theo dõi trên sổ sách dễ dàng hơn. </w:t>
       </w:r>
     </w:p>
     <w:p>
       <w:pPr>
         <w:numPr>
           <w:ilvl w:val="2"/>
+          <w:numId w:val="7"/>
+        </w:numPr>
+        <w:pBdr>
+          <w:top w:color="e3e3e3" w:space="0" w:sz="0" w:val="none"/>
+          <w:left w:color="e3e3e3" w:space="0" w:sz="0" w:val="none"/>
+          <w:bottom w:color="e3e3e3" w:space="0" w:sz="0" w:val="none"/>
+          <w:right w:color="e3e3e3" w:space="0" w:sz="0" w:val="none"/>
+          <w:between w:color="e3e3e3" w:space="0" w:sz="0" w:val="none"/>
+        </w:pBdr>
+        <w:ind w:left="720"/>
+        <w:rPr>
+          <w:rFonts w:ascii="Times New Roman" w:cs="Times New Roman" w:eastAsia="Times New Roman" w:hAnsi="Times New Roman"/>
+          <w:i w:val="1"/>
+          <w:sz w:val="26"/>
+          <w:szCs w:val="26"/>
+          <w:u w:val="none"/>
+        </w:rPr>
+      </w:pPr>
+      <w:r>
+        <w:rPr>
+          <w:rFonts w:ascii="Times New Roman" w:cs="Times New Roman" w:eastAsia="Times New Roman" w:hAnsi="Times New Roman"/>
+          <w:i w:val="1"/>
+          <w:sz w:val="26"/>
+          <w:szCs w:val="26"/>
+          <w:rtl w:val="0"/>
+        </w:rPr>
+        <w:t xml:space="preserve">Tạo phiếu xuất kho</w:t>
+      </w:r>
+    </w:p>
+    <w:p>
+      <w:pPr>
+        <w:numPr>
+          <w:ilvl w:val="0"/>
+          <w:numId w:val="11"/>
+        </w:numPr>
+        <w:pBdr>
+          <w:top w:color="e3e3e3" w:space="0" w:sz="0" w:val="none"/>
+          <w:left w:color="e3e3e3" w:space="0" w:sz="0" w:val="none"/>
+          <w:bottom w:color="e3e3e3" w:space="0" w:sz="0" w:val="none"/>
+          <w:right w:color="e3e3e3" w:space="0" w:sz="0" w:val="none"/>
+          <w:between w:color="e3e3e3" w:space="0" w:sz="0" w:val="none"/>
+        </w:pBdr>
+        <w:ind w:left="720" w:hanging="360"/>
+        <w:rPr>
+          <w:rFonts w:ascii="Times New Roman" w:cs="Times New Roman" w:eastAsia="Times New Roman" w:hAnsi="Times New Roman"/>
+          <w:sz w:val="26"/>
+          <w:szCs w:val="26"/>
+          <w:u w:val="none"/>
+        </w:rPr>
+      </w:pPr>
+      <w:r>
+        <w:rPr>
+          <w:rFonts w:ascii="Times New Roman" w:cs="Times New Roman" w:eastAsia="Times New Roman" w:hAnsi="Times New Roman"/>
+          <w:sz w:val="26"/>
+          <w:szCs w:val="26"/>
+          <w:rtl w:val="0"/>
+        </w:rPr>
+        <w:t xml:space="preserve">Tạo phiếu xuất kho bằng cách thêm các sản phẩm và chọn số lượng</w:t>
+      </w:r>
+      <w:r>
+        <w:rPr>
+          <w:rtl w:val="0"/>
+        </w:rPr>
+      </w:r>
+    </w:p>
+    <w:p>
+      <w:pPr>
+        <w:numPr>
+          <w:ilvl w:val="0"/>
+          <w:numId w:val="10"/>
+        </w:numPr>
+        <w:pBdr>
+          <w:top w:color="e3e3e3" w:space="0" w:sz="0" w:val="none"/>
+          <w:left w:color="e3e3e3" w:space="0" w:sz="0" w:val="none"/>
+          <w:bottom w:color="e3e3e3" w:space="0" w:sz="0" w:val="none"/>
+          <w:right w:color="e3e3e3" w:space="0" w:sz="0" w:val="none"/>
+          <w:between w:color="e3e3e3" w:space="0" w:sz="0" w:val="none"/>
+        </w:pBdr>
+        <w:ind w:left="720" w:hanging="360"/>
+        <w:rPr>
+          <w:rFonts w:ascii="Times New Roman" w:cs="Times New Roman" w:eastAsia="Times New Roman" w:hAnsi="Times New Roman"/>
+          <w:sz w:val="26"/>
+          <w:szCs w:val="26"/>
+        </w:rPr>
+      </w:pPr>
+      <w:r>
+        <w:rPr>
+          <w:rFonts w:ascii="Times New Roman" w:cs="Times New Roman" w:eastAsia="Times New Roman" w:hAnsi="Times New Roman"/>
+          <w:sz w:val="26"/>
+          <w:szCs w:val="26"/>
+          <w:rtl w:val="0"/>
+        </w:rPr>
+        <w:t xml:space="preserve">Giá sản phẩm xuất kho được tính theo ngày nhập (vì hệ thống kho hàng sử dụng cho công trình của công ty)</w:t>
+      </w:r>
+    </w:p>
+    <w:p>
+      <w:pPr>
+        <w:numPr>
+          <w:ilvl w:val="0"/>
+          <w:numId w:val="10"/>
+        </w:numPr>
+        <w:pBdr>
+          <w:top w:color="e3e3e3" w:space="0" w:sz="0" w:val="none"/>
+          <w:left w:color="e3e3e3" w:space="0" w:sz="0" w:val="none"/>
+          <w:bottom w:color="e3e3e3" w:space="0" w:sz="0" w:val="none"/>
+          <w:right w:color="e3e3e3" w:space="0" w:sz="0" w:val="none"/>
+          <w:between w:color="e3e3e3" w:space="0" w:sz="0" w:val="none"/>
+        </w:pBdr>
+        <w:ind w:left="720" w:hanging="360"/>
+        <w:rPr>
+          <w:rFonts w:ascii="Times New Roman" w:cs="Times New Roman" w:eastAsia="Times New Roman" w:hAnsi="Times New Roman"/>
+          <w:sz w:val="26"/>
+          <w:szCs w:val="26"/>
+        </w:rPr>
+      </w:pPr>
+      <w:r>
+        <w:rPr>
+          <w:rFonts w:ascii="Times New Roman" w:cs="Times New Roman" w:eastAsia="Times New Roman" w:hAnsi="Times New Roman"/>
+          <w:sz w:val="26"/>
+          <w:szCs w:val="26"/>
+          <w:rtl w:val="0"/>
+        </w:rPr>
+        <w:t xml:space="preserve">Sau khi tạo phiếu xuất kho thành công, hệ thống sẽ cập nhật tồn kho tương ứng với số lượng sản phẩm mới nhập. Số lượng sẽ được giảm theo số lượng sản phẩm xuất.</w:t>
+      </w:r>
+    </w:p>
+    <w:p>
+      <w:pPr>
+        <w:numPr>
+          <w:ilvl w:val="0"/>
+          <w:numId w:val="10"/>
+        </w:numPr>
+        <w:pBdr>
+          <w:top w:color="e3e3e3" w:space="0" w:sz="0" w:val="none"/>
+          <w:left w:color="e3e3e3" w:space="0" w:sz="0" w:val="none"/>
+          <w:bottom w:color="e3e3e3" w:space="0" w:sz="0" w:val="none"/>
+          <w:right w:color="e3e3e3" w:space="0" w:sz="0" w:val="none"/>
+          <w:between w:color="e3e3e3" w:space="0" w:sz="0" w:val="none"/>
+        </w:pBdr>
+        <w:ind w:left="720" w:hanging="360"/>
+        <w:rPr>
+          <w:rFonts w:ascii="Times New Roman" w:cs="Times New Roman" w:eastAsia="Times New Roman" w:hAnsi="Times New Roman"/>
+          <w:sz w:val="26"/>
+          <w:szCs w:val="26"/>
+        </w:rPr>
+      </w:pPr>
+      <w:r>
+        <w:rPr>
+          <w:rFonts w:ascii="Times New Roman" w:cs="Times New Roman" w:eastAsia="Times New Roman" w:hAnsi="Times New Roman"/>
+          <w:sz w:val="26"/>
+          <w:szCs w:val="26"/>
+          <w:rtl w:val="0"/>
+        </w:rPr>
+        <w:t xml:space="preserve">Có chức năng in phiếu xuất hàng để có thể theo dõi trên sổ sách dễ dàng hơn</w:t>
+      </w:r>
+    </w:p>
+    <w:p>
+      <w:pPr>
+        <w:numPr>
+          <w:ilvl w:val="2"/>
+          <w:numId w:val="7"/>
+        </w:numPr>
+        <w:ind w:left="720" w:hanging="720"/>
+        <w:jc w:val="both"/>
+        <w:rPr>
+          <w:rFonts w:ascii="Times New Roman" w:cs="Times New Roman" w:eastAsia="Times New Roman" w:hAnsi="Times New Roman"/>
+          <w:sz w:val="26"/>
+          <w:szCs w:val="26"/>
+        </w:rPr>
+      </w:pPr>
+      <w:r>
+        <w:rPr>
+          <w:rFonts w:ascii="Times New Roman" w:cs="Times New Roman" w:eastAsia="Times New Roman" w:hAnsi="Times New Roman"/>
+          <w:i w:val="1"/>
+          <w:sz w:val="26"/>
+          <w:szCs w:val="26"/>
+          <w:rtl w:val="0"/>
+        </w:rPr>
+        <w:t xml:space="preserve">Chức năng quản lý sản phẩm</w:t>
+      </w:r>
+      <w:r>
+        <w:rPr>
+          <w:rtl w:val="0"/>
+        </w:rPr>
+      </w:r>
+    </w:p>
+    <w:p>
+      <w:pPr>
+        <w:numPr>
+          <w:ilvl w:val="0"/>
+          <w:numId w:val="2"/>
+        </w:numPr>
+        <w:ind w:left="720" w:hanging="360"/>
+        <w:jc w:val="both"/>
+        <w:rPr>
+          <w:rFonts w:ascii="Times New Roman" w:cs="Times New Roman" w:eastAsia="Times New Roman" w:hAnsi="Times New Roman"/>
+          <w:sz w:val="26"/>
+          <w:szCs w:val="26"/>
+        </w:rPr>
+      </w:pPr>
+      <w:r>
+        <w:rPr>
+          <w:rFonts w:ascii="Times New Roman" w:cs="Times New Roman" w:eastAsia="Times New Roman" w:hAnsi="Times New Roman"/>
+          <w:sz w:val="26"/>
+          <w:szCs w:val="26"/>
+          <w:rtl w:val="0"/>
+        </w:rPr>
+        <w:t xml:space="preserve">Xóa sản phẩm, chỉnh sửa thông tin sản phẩm</w:t>
+      </w:r>
+    </w:p>
+    <w:p>
+      <w:pPr>
+        <w:numPr>
+          <w:ilvl w:val="0"/>
+          <w:numId w:val="2"/>
+        </w:numPr>
+        <w:ind w:left="720" w:hanging="360"/>
+        <w:jc w:val="both"/>
+        <w:rPr>
+          <w:rFonts w:ascii="Times New Roman" w:cs="Times New Roman" w:eastAsia="Times New Roman" w:hAnsi="Times New Roman"/>
+          <w:sz w:val="26"/>
+          <w:szCs w:val="26"/>
+        </w:rPr>
+      </w:pPr>
+      <w:r>
+        <w:rPr>
+          <w:rFonts w:ascii="Times New Roman" w:cs="Times New Roman" w:eastAsia="Times New Roman" w:hAnsi="Times New Roman"/>
+          <w:sz w:val="26"/>
+          <w:szCs w:val="26"/>
+          <w:rtl w:val="0"/>
+        </w:rPr>
+        <w:t xml:space="preserve">Lưu các thông tin sản phẩm gồm mã hàng, tên sản phẩm, số lượng, đơn giá, ngày nhập, nhà cung cấp. </w:t>
+      </w:r>
+    </w:p>
+    <w:p>
+      <w:pPr>
+        <w:numPr>
+          <w:ilvl w:val="0"/>
+          <w:numId w:val="2"/>
+        </w:numPr>
+        <w:ind w:left="720" w:hanging="360"/>
+        <w:jc w:val="both"/>
+        <w:rPr>
+          <w:rFonts w:ascii="Times New Roman" w:cs="Times New Roman" w:eastAsia="Times New Roman" w:hAnsi="Times New Roman"/>
+          <w:sz w:val="26"/>
+          <w:szCs w:val="26"/>
+          <w:u w:val="none"/>
+        </w:rPr>
+      </w:pPr>
+      <w:r>
+        <w:rPr>
+          <w:rFonts w:ascii="Times New Roman" w:cs="Times New Roman" w:eastAsia="Times New Roman" w:hAnsi="Times New Roman"/>
+          <w:sz w:val="26"/>
+          <w:szCs w:val="26"/>
+          <w:rtl w:val="0"/>
+        </w:rPr>
+        <w:t xml:space="preserve">Nếu sản phẩm cùng tên nhưng khác giá sẽ tạo thêm mục số lượng, giá riêng trong sản phẩm đó. </w:t>
+      </w:r>
+    </w:p>
+    <w:p>
+      <w:pPr>
+        <w:numPr>
+          <w:ilvl w:val="0"/>
+          <w:numId w:val="2"/>
+        </w:numPr>
+        <w:ind w:left="720" w:hanging="360"/>
+        <w:jc w:val="both"/>
+        <w:rPr>
+          <w:rFonts w:ascii="Times New Roman" w:cs="Times New Roman" w:eastAsia="Times New Roman" w:hAnsi="Times New Roman"/>
+          <w:color w:val="0d0d0d"/>
+          <w:sz w:val="26"/>
+          <w:szCs w:val="26"/>
+          <w:highlight w:val="white"/>
+        </w:rPr>
+      </w:pPr>
+      <w:r>
+        <w:rPr>
+          <w:rFonts w:ascii="Times New Roman" w:cs="Times New Roman" w:eastAsia="Times New Roman" w:hAnsi="Times New Roman"/>
+          <w:color w:val="0d0d0d"/>
+          <w:sz w:val="26"/>
+          <w:szCs w:val="26"/>
+          <w:highlight w:val="white"/>
+          <w:rtl w:val="0"/>
+        </w:rPr>
+        <w:t xml:space="preserve">Tìm kiếm hàng hóa: Vào thanh tìm kiếm để gõ một hoặc nhiều các thông tin sau: </w:t>
+      </w:r>
+      <w:r>
+        <w:rPr>
+          <w:rFonts w:ascii="Times New Roman" w:cs="Times New Roman" w:eastAsia="Times New Roman" w:hAnsi="Times New Roman"/>
+          <w:sz w:val="26"/>
+          <w:szCs w:val="26"/>
+          <w:rtl w:val="0"/>
+        </w:rPr>
+        <w:t xml:space="preserve"> tên sản phẩm, số lượng, đơn giá, ngày nhập, nhà cung cấp.</w:t>
+      </w:r>
+      <w:r>
+        <w:rPr>
+          <w:rtl w:val="0"/>
+        </w:rPr>
+      </w:r>
+    </w:p>
+    <w:p>
+      <w:pPr>
+        <w:numPr>
+          <w:ilvl w:val="0"/>
+          <w:numId w:val="2"/>
+        </w:numPr>
+        <w:ind w:left="720" w:hanging="360"/>
+        <w:jc w:val="both"/>
+        <w:rPr>
+          <w:rFonts w:ascii="Times New Roman" w:cs="Times New Roman" w:eastAsia="Times New Roman" w:hAnsi="Times New Roman"/>
+          <w:color w:val="0d0d0d"/>
+          <w:sz w:val="26"/>
+          <w:szCs w:val="26"/>
+          <w:highlight w:val="white"/>
+        </w:rPr>
+      </w:pPr>
+      <w:r>
+        <w:rPr>
+          <w:rFonts w:ascii="Times New Roman" w:cs="Times New Roman" w:eastAsia="Times New Roman" w:hAnsi="Times New Roman"/>
+          <w:color w:val="0d0d0d"/>
+          <w:sz w:val="26"/>
+          <w:szCs w:val="26"/>
+          <w:highlight w:val="white"/>
+          <w:rtl w:val="0"/>
+        </w:rPr>
+        <w:t xml:space="preserve">Ngoài tìm kiếm cơ bản, hệ thống cung cấp các tùy chọn tìm kiếm nâng cao bao gồm lọc theo loại sản phẩm (Xi măng, sắt, thép, cát, gạch, Vữa xây dựng, bê tông, phụ gia xây dựng, Tường, tr</w:t>
+      </w:r>
+      <w:r>
+        <w:rPr>
+          <w:rFonts w:ascii="Times New Roman" w:cs="Times New Roman" w:eastAsia="Times New Roman" w:hAnsi="Times New Roman"/>
+          <w:sz w:val="26"/>
+          <w:szCs w:val="26"/>
+          <w:rtl w:val="0"/>
+        </w:rPr>
+        <w:t xml:space="preserve">ần, sàn), theo mức giá, theo ngày</w:t>
+      </w:r>
+      <w:r>
+        <w:rPr>
+          <w:rFonts w:ascii="Times New Roman" w:cs="Times New Roman" w:eastAsia="Times New Roman" w:hAnsi="Times New Roman"/>
+          <w:color w:val="0d0d0d"/>
+          <w:sz w:val="26"/>
+          <w:szCs w:val="26"/>
+          <w:highlight w:val="white"/>
+          <w:rtl w:val="0"/>
+        </w:rPr>
+        <w:t xml:space="preserve"> để người dùng có thể chọn lọc và cụ thể hóa kết quả tìm kiếm. Người dùng có thể chọn 1 hoặc nhiều tùy chọn.</w:t>
+      </w:r>
+      <w:r>
+        <w:rPr>
+          <w:rtl w:val="0"/>
+        </w:rPr>
+      </w:r>
+    </w:p>
+    <w:p>
+      <w:pPr>
+        <w:numPr>
+          <w:ilvl w:val="2"/>
+          <w:numId w:val="7"/>
+        </w:numPr>
+        <w:ind w:left="720" w:hanging="720"/>
+        <w:jc w:val="both"/>
+        <w:rPr>
+          <w:rFonts w:ascii="Times New Roman" w:cs="Times New Roman" w:eastAsia="Times New Roman" w:hAnsi="Times New Roman"/>
+          <w:sz w:val="26"/>
+          <w:szCs w:val="26"/>
+        </w:rPr>
+      </w:pPr>
+      <w:r>
+        <w:rPr>
+          <w:rFonts w:ascii="Times New Roman" w:cs="Times New Roman" w:eastAsia="Times New Roman" w:hAnsi="Times New Roman"/>
+          <w:i w:val="1"/>
+          <w:sz w:val="26"/>
+          <w:szCs w:val="26"/>
+          <w:rtl w:val="0"/>
+        </w:rPr>
+        <w:t xml:space="preserve">Chức năng cài đặt thông báo</w:t>
+      </w:r>
+    </w:p>
+    <w:p>
+      <w:pPr>
+        <w:numPr>
+          <w:ilvl w:val="0"/>
           <w:numId w:val="8"/>
         </w:numPr>
+        <w:ind w:left="720" w:hanging="360"/>
+        <w:jc w:val="both"/>
+        <w:rPr>
+          <w:rFonts w:ascii="Times New Roman" w:cs="Times New Roman" w:eastAsia="Times New Roman" w:hAnsi="Times New Roman"/>
+          <w:i w:val="1"/>
+          <w:sz w:val="26"/>
+          <w:szCs w:val="26"/>
+        </w:rPr>
+      </w:pPr>
+      <w:r>
+        <w:rPr>
+          <w:rFonts w:ascii="Times New Roman" w:cs="Times New Roman" w:eastAsia="Times New Roman" w:hAnsi="Times New Roman"/>
+          <w:sz w:val="26"/>
+          <w:szCs w:val="26"/>
+          <w:rtl w:val="0"/>
+        </w:rPr>
+        <w:t xml:space="preserve">Cài đặt số lượng tối thiểu cho hàng hóa, khi số lượng dưới mức tối thiểu mà khách hàng đặt thì gửi thông báo về số lượng của hàng hóa sắp hết. </w:t>
+      </w:r>
+    </w:p>
+    <w:p>
+      <w:pPr>
+        <w:numPr>
+          <w:ilvl w:val="0"/>
+          <w:numId w:val="8"/>
+        </w:numPr>
+        <w:ind w:left="720" w:hanging="360"/>
+        <w:jc w:val="both"/>
+        <w:rPr>
+          <w:rFonts w:ascii="Times New Roman" w:cs="Times New Roman" w:eastAsia="Times New Roman" w:hAnsi="Times New Roman"/>
+          <w:i w:val="1"/>
+          <w:sz w:val="26"/>
+          <w:szCs w:val="26"/>
+        </w:rPr>
+      </w:pPr>
+      <w:r>
+        <w:rPr>
+          <w:rFonts w:ascii="Times New Roman" w:cs="Times New Roman" w:eastAsia="Times New Roman" w:hAnsi="Times New Roman"/>
+          <w:sz w:val="26"/>
+          <w:szCs w:val="26"/>
+          <w:rtl w:val="0"/>
+        </w:rPr>
+        <w:t xml:space="preserve">Hệ thống sẽ thông báo về tài khoản của người dùng.</w:t>
+      </w:r>
+      <w:r>
+        <w:rPr>
+          <w:rtl w:val="0"/>
+        </w:rPr>
+      </w:r>
+    </w:p>
+    <w:p>
+      <w:pPr>
+        <w:numPr>
+          <w:ilvl w:val="2"/>
+          <w:numId w:val="7"/>
+        </w:numPr>
         <w:ind w:left="720" w:hanging="720"/>
         <w:jc w:val="both"/>
         <w:rPr>
@@ -875,7 +1306,7 @@
           <w:szCs w:val="26"/>
           <w:rtl w:val="0"/>
         </w:rPr>
-        <w:t xml:space="preserve">Chức năng quản lý sản phẩm</w:t>
+        <w:t xml:space="preserve">Chức năng quản lý tài khoản</w:t>
       </w:r>
       <w:r>
         <w:rPr>
@@ -893,18 +1324,36 @@
         <w:jc w:val="both"/>
         <w:rPr>
           <w:rFonts w:ascii="Times New Roman" w:cs="Times New Roman" w:eastAsia="Times New Roman" w:hAnsi="Times New Roman"/>
-          <w:sz w:val="26"/>
-          <w:szCs w:val="26"/>
-        </w:rPr>
-      </w:pPr>
-      <w:r>
-        <w:rPr>
-          <w:rFonts w:ascii="Times New Roman" w:cs="Times New Roman" w:eastAsia="Times New Roman" w:hAnsi="Times New Roman"/>
-          <w:sz w:val="26"/>
-          <w:szCs w:val="26"/>
-          <w:rtl w:val="0"/>
-        </w:rPr>
-        <w:t xml:space="preserve">Tạo thêm, xóa mục lưu sản phẩm, chỉnh sửa thông tin sản phẩm</w:t>
+          <w:i w:val="1"/>
+          <w:sz w:val="26"/>
+          <w:szCs w:val="26"/>
+        </w:rPr>
+      </w:pPr>
+      <w:r>
+        <w:rPr>
+          <w:rFonts w:ascii="Times New Roman" w:cs="Times New Roman" w:eastAsia="Times New Roman" w:hAnsi="Times New Roman"/>
+          <w:color w:val="0d0d0d"/>
+          <w:sz w:val="26"/>
+          <w:szCs w:val="26"/>
+          <w:highlight w:val="white"/>
+          <w:rtl w:val="0"/>
+        </w:rPr>
+        <w:t xml:space="preserve">Quản lý tạo tài khoản cung cấp cho nhân viên. </w:t>
+      </w:r>
+      <w:r>
+        <w:rPr>
+          <w:rFonts w:ascii="Times New Roman" w:cs="Times New Roman" w:eastAsia="Times New Roman" w:hAnsi="Times New Roman"/>
+          <w:sz w:val="26"/>
+          <w:szCs w:val="26"/>
+          <w:highlight w:val="white"/>
+          <w:rtl w:val="0"/>
+        </w:rPr>
+        <w:t xml:space="preserve">Tài khoản bao gồm những thông tin như: tên, chức vụ, số điện thoại, email, mật khẩu.</w:t>
+      </w:r>
+      <w:r>
+        <w:rPr>
+          <w:rtl w:val="0"/>
+        </w:rPr>
       </w:r>
     </w:p>
     <w:p>
@@ -912,328 +1361,6 @@
         <w:numPr>
           <w:ilvl w:val="0"/>
           <w:numId w:val="3"/>
-        </w:numPr>
-        <w:ind w:left="720" w:hanging="360"/>
-        <w:jc w:val="both"/>
-        <w:rPr>
-          <w:rFonts w:ascii="Times New Roman" w:cs="Times New Roman" w:eastAsia="Times New Roman" w:hAnsi="Times New Roman"/>
-          <w:sz w:val="26"/>
-          <w:szCs w:val="26"/>
-        </w:rPr>
-      </w:pPr>
-      <w:r>
-        <w:rPr>
-          <w:rFonts w:ascii="Times New Roman" w:cs="Times New Roman" w:eastAsia="Times New Roman" w:hAnsi="Times New Roman"/>
-          <w:sz w:val="26"/>
-          <w:szCs w:val="26"/>
-          <w:rtl w:val="0"/>
-        </w:rPr>
-        <w:t xml:space="preserve">Lưu các thông tin sản phẩm gồm thuộc lô nào, ngày nhập, chủng loại, trọng lượng, thông số, số lượng, mô tả chi tiết, vị trí tại kho, giá nhập. </w:t>
-      </w:r>
-    </w:p>
-    <w:p>
-      <w:pPr>
-        <w:numPr>
-          <w:ilvl w:val="0"/>
-          <w:numId w:val="3"/>
-        </w:numPr>
-        <w:ind w:left="720" w:hanging="360"/>
-        <w:jc w:val="both"/>
-        <w:rPr>
-          <w:rFonts w:ascii="Times New Roman" w:cs="Times New Roman" w:eastAsia="Times New Roman" w:hAnsi="Times New Roman"/>
-          <w:sz w:val="26"/>
-          <w:szCs w:val="26"/>
-        </w:rPr>
-      </w:pPr>
-      <w:r>
-        <w:rPr>
-          <w:rFonts w:ascii="Times New Roman" w:cs="Times New Roman" w:eastAsia="Times New Roman" w:hAnsi="Times New Roman"/>
-          <w:sz w:val="26"/>
-          <w:szCs w:val="26"/>
-          <w:rtl w:val="0"/>
-        </w:rPr>
-        <w:t xml:space="preserve">Nếu sản phẩm có sự khác biệt về giá , chủng loại thì lưu thành từng sản phẩm. Nếu không có khác biệt về giá, nhưng là sản phẩm nhập trước xuất trước cũng phải lưu thành các sản phẩm khác nhau.</w:t>
-      </w:r>
-    </w:p>
-    <w:p>
-      <w:pPr>
-        <w:numPr>
-          <w:ilvl w:val="2"/>
-          <w:numId w:val="8"/>
-        </w:numPr>
-        <w:ind w:left="720" w:hanging="720"/>
-        <w:jc w:val="both"/>
-        <w:rPr>
-          <w:rFonts w:ascii="Times New Roman" w:cs="Times New Roman" w:eastAsia="Times New Roman" w:hAnsi="Times New Roman"/>
-          <w:sz w:val="26"/>
-          <w:szCs w:val="26"/>
-        </w:rPr>
-      </w:pPr>
-      <w:r>
-        <w:rPr>
-          <w:rFonts w:ascii="Times New Roman" w:cs="Times New Roman" w:eastAsia="Times New Roman" w:hAnsi="Times New Roman"/>
-          <w:i w:val="1"/>
-          <w:sz w:val="26"/>
-          <w:szCs w:val="26"/>
-          <w:rtl w:val="0"/>
-        </w:rPr>
-        <w:t xml:space="preserve">Chức năng cài đặt thông báo</w:t>
-      </w:r>
-    </w:p>
-    <w:p>
-      <w:pPr>
-        <w:numPr>
-          <w:ilvl w:val="0"/>
-          <w:numId w:val="9"/>
-        </w:numPr>
-        <w:ind w:left="720" w:hanging="360"/>
-        <w:jc w:val="both"/>
-        <w:rPr>
-          <w:rFonts w:ascii="Times New Roman" w:cs="Times New Roman" w:eastAsia="Times New Roman" w:hAnsi="Times New Roman"/>
-          <w:i w:val="1"/>
-          <w:sz w:val="26"/>
-          <w:szCs w:val="26"/>
-        </w:rPr>
-      </w:pPr>
-      <w:r>
-        <w:rPr>
-          <w:rFonts w:ascii="Times New Roman" w:cs="Times New Roman" w:eastAsia="Times New Roman" w:hAnsi="Times New Roman"/>
-          <w:sz w:val="26"/>
-          <w:szCs w:val="26"/>
-          <w:rtl w:val="0"/>
-        </w:rPr>
-        <w:t xml:space="preserve">Cài đặt số lượng tối thiểu cho hàng hóa, khi số lượng dưới mức tối thiểu mà khách hàng đặt thì gửi thông báo về số lượng của hàng hóa sắp hết. </w:t>
-      </w:r>
-    </w:p>
-    <w:p>
-      <w:pPr>
-        <w:numPr>
-          <w:ilvl w:val="0"/>
-          <w:numId w:val="9"/>
-        </w:numPr>
-        <w:ind w:left="720" w:hanging="360"/>
-        <w:jc w:val="both"/>
-        <w:rPr>
-          <w:rFonts w:ascii="Times New Roman" w:cs="Times New Roman" w:eastAsia="Times New Roman" w:hAnsi="Times New Roman"/>
-          <w:i w:val="1"/>
-          <w:sz w:val="26"/>
-          <w:szCs w:val="26"/>
-        </w:rPr>
-      </w:pPr>
-      <w:r>
-        <w:rPr>
-          <w:rFonts w:ascii="Times New Roman" w:cs="Times New Roman" w:eastAsia="Times New Roman" w:hAnsi="Times New Roman"/>
-          <w:sz w:val="26"/>
-          <w:szCs w:val="26"/>
-          <w:rtl w:val="0"/>
-        </w:rPr>
-        <w:t xml:space="preserve">Thông báo cho người dùng về việc nhập hàng/ xuất hàng thành công.</w:t>
-      </w:r>
-    </w:p>
-    <w:p>
-      <w:pPr>
-        <w:numPr>
-          <w:ilvl w:val="0"/>
-          <w:numId w:val="9"/>
-        </w:numPr>
-        <w:ind w:left="720" w:hanging="360"/>
-        <w:jc w:val="both"/>
-        <w:rPr>
-          <w:rFonts w:ascii="Times New Roman" w:cs="Times New Roman" w:eastAsia="Times New Roman" w:hAnsi="Times New Roman"/>
-          <w:i w:val="1"/>
-          <w:sz w:val="26"/>
-          <w:szCs w:val="26"/>
-        </w:rPr>
-      </w:pPr>
-      <w:r>
-        <w:rPr>
-          <w:rFonts w:ascii="Times New Roman" w:cs="Times New Roman" w:eastAsia="Times New Roman" w:hAnsi="Times New Roman"/>
-          <w:sz w:val="26"/>
-          <w:szCs w:val="26"/>
-          <w:rtl w:val="0"/>
-        </w:rPr>
-        <w:t xml:space="preserve">Hệ thống sẽ thông báo về tài khoản của người dùng.</w:t>
-      </w:r>
-    </w:p>
-    <w:p>
-      <w:pPr>
-        <w:numPr>
-          <w:ilvl w:val="2"/>
-          <w:numId w:val="8"/>
-        </w:numPr>
-        <w:ind w:left="720" w:hanging="720"/>
-        <w:jc w:val="both"/>
-        <w:rPr>
-          <w:rFonts w:ascii="Times New Roman" w:cs="Times New Roman" w:eastAsia="Times New Roman" w:hAnsi="Times New Roman"/>
-          <w:sz w:val="26"/>
-          <w:szCs w:val="26"/>
-        </w:rPr>
-      </w:pPr>
-      <w:r>
-        <w:rPr>
-          <w:rFonts w:ascii="Times New Roman" w:cs="Times New Roman" w:eastAsia="Times New Roman" w:hAnsi="Times New Roman"/>
-          <w:i w:val="1"/>
-          <w:sz w:val="26"/>
-          <w:szCs w:val="26"/>
-          <w:rtl w:val="0"/>
-        </w:rPr>
-        <w:t xml:space="preserve">Chức năng tìm kiếm</w:t>
-      </w:r>
-      <w:r>
-        <w:rPr>
-          <w:rFonts w:ascii="Times New Roman" w:cs="Times New Roman" w:eastAsia="Times New Roman" w:hAnsi="Times New Roman"/>
-          <w:i w:val="1"/>
-          <w:sz w:val="26"/>
-          <w:szCs w:val="26"/>
-          <w:u w:val="single"/>
-          <w:rtl w:val="0"/>
-        </w:rPr>
-        <w:t xml:space="preserve"> </w:t>
-      </w:r>
-      <w:r>
-        <w:rPr>
-          <w:rtl w:val="0"/>
-        </w:rPr>
-      </w:r>
-    </w:p>
-    <w:p>
-      <w:pPr>
-        <w:numPr>
-          <w:ilvl w:val="0"/>
-          <w:numId w:val="2"/>
-        </w:numPr>
-        <w:ind w:left="720" w:hanging="360"/>
-        <w:jc w:val="both"/>
-        <w:rPr>
-          <w:rFonts w:ascii="Times New Roman" w:cs="Times New Roman" w:eastAsia="Times New Roman" w:hAnsi="Times New Roman"/>
-          <w:color w:val="0d0d0d"/>
-          <w:sz w:val="26"/>
-          <w:szCs w:val="26"/>
-          <w:highlight w:val="white"/>
-        </w:rPr>
-      </w:pPr>
-      <w:r>
-        <w:rPr>
-          <w:rFonts w:ascii="Times New Roman" w:cs="Times New Roman" w:eastAsia="Times New Roman" w:hAnsi="Times New Roman"/>
-          <w:color w:val="0d0d0d"/>
-          <w:sz w:val="26"/>
-          <w:szCs w:val="26"/>
-          <w:highlight w:val="white"/>
-          <w:rtl w:val="0"/>
-        </w:rPr>
-        <w:t xml:space="preserve">Tìm kiếm hàng hóa: Vào thanh tìm kiếm để gõ một hoặc nhiều các thông tin sau: tên sản phẩm, mã hàng, loại hàng, chủng loại.</w:t>
-      </w:r>
-    </w:p>
-    <w:p>
-      <w:pPr>
-        <w:numPr>
-          <w:ilvl w:val="0"/>
-          <w:numId w:val="2"/>
-        </w:numPr>
-        <w:ind w:left="720" w:hanging="360"/>
-        <w:jc w:val="both"/>
-        <w:rPr>
-          <w:rFonts w:ascii="Times New Roman" w:cs="Times New Roman" w:eastAsia="Times New Roman" w:hAnsi="Times New Roman"/>
-          <w:color w:val="0d0d0d"/>
-          <w:sz w:val="26"/>
-          <w:szCs w:val="26"/>
-          <w:highlight w:val="white"/>
-        </w:rPr>
-      </w:pPr>
-      <w:r>
-        <w:rPr>
-          <w:rFonts w:ascii="Times New Roman" w:cs="Times New Roman" w:eastAsia="Times New Roman" w:hAnsi="Times New Roman"/>
-          <w:color w:val="0d0d0d"/>
-          <w:sz w:val="26"/>
-          <w:szCs w:val="26"/>
-          <w:highlight w:val="white"/>
-          <w:rtl w:val="0"/>
-        </w:rPr>
-        <w:t xml:space="preserve">Ngoài tìm kiếm cơ bản, hệ thống cung cấp các tùy chọn tìm kiếm nâng cao bao gồm lọc theo loại sản phẩm, theo ngày, theo mức giá để người dùng có thể chọn lọc và cụ thể hóa kết quả tìm kiếm. Người dùng có thể chọn 1 hoặc nhiều tùy chọn.</w:t>
-      </w:r>
-      <w:r>
-        <w:rPr>
-          <w:rtl w:val="0"/>
-        </w:rPr>
-      </w:r>
-    </w:p>
-    <w:p>
-      <w:pPr>
-        <w:numPr>
-          <w:ilvl w:val="2"/>
-          <w:numId w:val="8"/>
-        </w:numPr>
-        <w:ind w:left="720" w:hanging="720"/>
-        <w:jc w:val="both"/>
-        <w:rPr>
-          <w:rFonts w:ascii="Times New Roman" w:cs="Times New Roman" w:eastAsia="Times New Roman" w:hAnsi="Times New Roman"/>
-          <w:sz w:val="26"/>
-          <w:szCs w:val="26"/>
-        </w:rPr>
-      </w:pPr>
-      <w:r>
-        <w:rPr>
-          <w:rFonts w:ascii="Times New Roman" w:cs="Times New Roman" w:eastAsia="Times New Roman" w:hAnsi="Times New Roman"/>
-          <w:i w:val="1"/>
-          <w:sz w:val="26"/>
-          <w:szCs w:val="26"/>
-          <w:rtl w:val="0"/>
-        </w:rPr>
-        <w:t xml:space="preserve">Chức năng quản lý tài khoản</w:t>
-      </w:r>
-      <w:r>
-        <w:rPr>
-          <w:rtl w:val="0"/>
-        </w:rPr>
-      </w:r>
-    </w:p>
-    <w:p>
-      <w:pPr>
-        <w:numPr>
-          <w:ilvl w:val="0"/>
-          <w:numId w:val="4"/>
-        </w:numPr>
-        <w:ind w:left="720" w:hanging="360"/>
-        <w:jc w:val="both"/>
-        <w:rPr>
-          <w:rFonts w:ascii="Times New Roman" w:cs="Times New Roman" w:eastAsia="Times New Roman" w:hAnsi="Times New Roman"/>
-          <w:i w:val="1"/>
-          <w:sz w:val="26"/>
-          <w:szCs w:val="26"/>
-        </w:rPr>
-      </w:pPr>
-      <w:r>
-        <w:rPr>
-          <w:rFonts w:ascii="Times New Roman" w:cs="Times New Roman" w:eastAsia="Times New Roman" w:hAnsi="Times New Roman"/>
-          <w:color w:val="0d0d0d"/>
-          <w:sz w:val="26"/>
-          <w:szCs w:val="26"/>
-          <w:highlight w:val="white"/>
-          <w:rtl w:val="0"/>
-        </w:rPr>
-        <w:t xml:space="preserve">Quản lý tạo tài khoản cung cấp cho nhân viên. </w:t>
-      </w:r>
-      <w:r>
-        <w:rPr>
-          <w:rFonts w:ascii="Times New Roman" w:cs="Times New Roman" w:eastAsia="Times New Roman" w:hAnsi="Times New Roman"/>
-          <w:sz w:val="26"/>
-          <w:szCs w:val="26"/>
-          <w:highlight w:val="white"/>
-          <w:rtl w:val="0"/>
-        </w:rPr>
-        <w:t xml:space="preserve">Tài khoản bao gồm những thông tin như: tên, chức vụ, số điện thoại, email, mật khẩu.</w:t>
-      </w:r>
-      <w:r>
-        <w:rPr>
-          <w:rtl w:val="0"/>
-        </w:rPr>
-      </w:r>
-    </w:p>
-    <w:p>
-      <w:pPr>
-        <w:numPr>
-          <w:ilvl w:val="0"/>
-          <w:numId w:val="4"/>
         </w:numPr>
         <w:ind w:left="720" w:hanging="360"/>
         <w:jc w:val="both"/>
@@ -1259,7 +1386,7 @@
       <w:pPr>
         <w:numPr>
           <w:ilvl w:val="0"/>
-          <w:numId w:val="4"/>
+          <w:numId w:val="3"/>
         </w:numPr>
         <w:ind w:left="720" w:hanging="360"/>
         <w:jc w:val="both"/>
@@ -1290,14 +1417,14 @@
           <w:highlight w:val="white"/>
           <w:rtl w:val="0"/>
         </w:rPr>
-        <w:t xml:space="preserve">tên, số điện thoại, email, mật khẩu.</w:t>
+        <w:t xml:space="preserve">tên, số điện thoại, email công ty, mật khẩu.</w:t>
       </w:r>
     </w:p>
     <w:p>
       <w:pPr>
         <w:numPr>
           <w:ilvl w:val="0"/>
-          <w:numId w:val="4"/>
+          <w:numId w:val="3"/>
         </w:numPr>
         <w:ind w:left="720" w:hanging="360"/>
         <w:jc w:val="both"/>
@@ -1330,7 +1457,7 @@
         <w:pStyle w:val="Heading2"/>
         <w:numPr>
           <w:ilvl w:val="1"/>
-          <w:numId w:val="8"/>
+          <w:numId w:val="7"/>
         </w:numPr>
         <w:spacing w:after="0" w:before="40" w:lineRule="auto"/>
         <w:ind w:left="576" w:hanging="576"/>
@@ -1360,7 +1487,7 @@
         <w:pStyle w:val="Heading3"/>
         <w:numPr>
           <w:ilvl w:val="2"/>
-          <w:numId w:val="8"/>
+          <w:numId w:val="7"/>
         </w:numPr>
         <w:pBdr>
           <w:top w:space="0" w:sz="0" w:val="nil"/>
@@ -1398,7 +1525,7 @@
       <w:pPr>
         <w:numPr>
           <w:ilvl w:val="0"/>
-          <w:numId w:val="5"/>
+          <w:numId w:val="4"/>
         </w:numPr>
         <w:ind w:left="720" w:hanging="360"/>
         <w:jc w:val="both"/>
@@ -1422,7 +1549,7 @@
       <w:pPr>
         <w:numPr>
           <w:ilvl w:val="0"/>
-          <w:numId w:val="5"/>
+          <w:numId w:val="4"/>
         </w:numPr>
         <w:ind w:left="720" w:hanging="360"/>
         <w:jc w:val="both"/>
@@ -1446,7 +1573,7 @@
       <w:pPr>
         <w:numPr>
           <w:ilvl w:val="0"/>
-          <w:numId w:val="5"/>
+          <w:numId w:val="4"/>
         </w:numPr>
         <w:ind w:left="720" w:hanging="360"/>
         <w:jc w:val="both"/>
@@ -1470,7 +1597,7 @@
       <w:pPr>
         <w:numPr>
           <w:ilvl w:val="0"/>
-          <w:numId w:val="5"/>
+          <w:numId w:val="4"/>
         </w:numPr>
         <w:ind w:left="720" w:hanging="360"/>
         <w:jc w:val="both"/>
@@ -1495,7 +1622,7 @@
         <w:pStyle w:val="Heading3"/>
         <w:numPr>
           <w:ilvl w:val="2"/>
-          <w:numId w:val="8"/>
+          <w:numId w:val="7"/>
         </w:numPr>
         <w:pBdr>
           <w:top w:space="0" w:sz="0" w:val="nil"/>
@@ -1558,7 +1685,7 @@
         <w:pStyle w:val="Heading3"/>
         <w:numPr>
           <w:ilvl w:val="2"/>
-          <w:numId w:val="8"/>
+          <w:numId w:val="7"/>
         </w:numPr>
         <w:pBdr>
           <w:top w:space="0" w:sz="0" w:val="nil"/>
@@ -1621,7 +1748,7 @@
         <w:pStyle w:val="Heading3"/>
         <w:numPr>
           <w:ilvl w:val="2"/>
-          <w:numId w:val="8"/>
+          <w:numId w:val="7"/>
         </w:numPr>
         <w:pBdr>
           <w:top w:space="0" w:sz="0" w:val="nil"/>
@@ -1659,7 +1786,7 @@
       <w:pPr>
         <w:numPr>
           <w:ilvl w:val="0"/>
-          <w:numId w:val="10"/>
+          <w:numId w:val="9"/>
         </w:numPr>
         <w:ind w:left="720" w:hanging="360"/>
         <w:jc w:val="both"/>
@@ -1683,7 +1810,7 @@
       <w:pPr>
         <w:numPr>
           <w:ilvl w:val="0"/>
-          <w:numId w:val="10"/>
+          <w:numId w:val="9"/>
         </w:numPr>
         <w:ind w:left="720" w:hanging="360"/>
         <w:jc w:val="both"/>
@@ -1724,7 +1851,7 @@
         <w:pStyle w:val="Heading3"/>
         <w:numPr>
           <w:ilvl w:val="2"/>
-          <w:numId w:val="8"/>
+          <w:numId w:val="7"/>
         </w:numPr>
         <w:pBdr>
           <w:top w:space="0" w:sz="0" w:val="nil"/>
@@ -1762,7 +1889,7 @@
       <w:pPr>
         <w:numPr>
           <w:ilvl w:val="0"/>
-          <w:numId w:val="10"/>
+          <w:numId w:val="9"/>
         </w:numPr>
         <w:pBdr>
           <w:top w:space="0" w:sz="0" w:val="nil"/>
@@ -1793,7 +1920,7 @@
       <w:pPr>
         <w:numPr>
           <w:ilvl w:val="0"/>
-          <w:numId w:val="10"/>
+          <w:numId w:val="9"/>
         </w:numPr>
         <w:pBdr>
           <w:top w:space="0" w:sz="0" w:val="nil"/>
@@ -1825,7 +1952,7 @@
         <w:pStyle w:val="Heading1"/>
         <w:numPr>
           <w:ilvl w:val="0"/>
-          <w:numId w:val="8"/>
+          <w:numId w:val="7"/>
         </w:numPr>
         <w:spacing w:after="0" w:before="240" w:lineRule="auto"/>
         <w:ind w:left="432" w:hanging="432"/>
@@ -1876,7 +2003,7 @@
         <w:pStyle w:val="Heading1"/>
         <w:numPr>
           <w:ilvl w:val="0"/>
-          <w:numId w:val="8"/>
+          <w:numId w:val="7"/>
         </w:numPr>
         <w:spacing w:after="0" w:before="240" w:lineRule="auto"/>
         <w:ind w:left="432" w:hanging="432"/>
@@ -4251,10 +4378,10 @@
     <w:lvl w:ilvl="0">
       <w:start w:val="1"/>
       <w:numFmt w:val="bullet"/>
-      <w:lvlText w:val="-"/>
-      <w:lvlJc w:val="left"/>
-      <w:pPr>
-        <w:ind w:left="720" w:hanging="360"/>
+      <w:lvlText w:val="+"/>
+      <w:lvlJc w:val="left"/>
+      <w:pPr>
+        <w:ind w:left="1440" w:hanging="360"/>
       </w:pPr>
       <w:rPr>
         <w:u w:val="none"/>
@@ -4263,10 +4390,10 @@
     <w:lvl w:ilvl="1">
       <w:start w:val="1"/>
       <w:numFmt w:val="bullet"/>
-      <w:lvlText w:val="-"/>
-      <w:lvlJc w:val="left"/>
-      <w:pPr>
-        <w:ind w:left="1440" w:hanging="360"/>
+      <w:lvlText w:val="+"/>
+      <w:lvlJc w:val="left"/>
+      <w:pPr>
+        <w:ind w:left="2160" w:hanging="360"/>
       </w:pPr>
       <w:rPr>
         <w:u w:val="none"/>
@@ -4275,10 +4402,10 @@
     <w:lvl w:ilvl="2">
       <w:start w:val="1"/>
       <w:numFmt w:val="bullet"/>
-      <w:lvlText w:val="-"/>
-      <w:lvlJc w:val="left"/>
-      <w:pPr>
-        <w:ind w:left="2160" w:hanging="360"/>
+      <w:lvlText w:val="+"/>
+      <w:lvlJc w:val="left"/>
+      <w:pPr>
+        <w:ind w:left="2880" w:hanging="360"/>
       </w:pPr>
       <w:rPr>
         <w:u w:val="none"/>
@@ -4287,10 +4414,10 @@
     <w:lvl w:ilvl="3">
       <w:start w:val="1"/>
       <w:numFmt w:val="bullet"/>
-      <w:lvlText w:val="-"/>
-      <w:lvlJc w:val="left"/>
-      <w:pPr>
-        <w:ind w:left="2880" w:hanging="360"/>
+      <w:lvlText w:val="+"/>
+      <w:lvlJc w:val="left"/>
+      <w:pPr>
+        <w:ind w:left="3600" w:hanging="360"/>
       </w:pPr>
       <w:rPr>
         <w:u w:val="none"/>
@@ -4299,10 +4426,10 @@
     <w:lvl w:ilvl="4">
       <w:start w:val="1"/>
       <w:numFmt w:val="bullet"/>
-      <w:lvlText w:val="-"/>
-      <w:lvlJc w:val="left"/>
-      <w:pPr>
-        <w:ind w:left="3600" w:hanging="360"/>
+      <w:lvlText w:val="+"/>
+      <w:lvlJc w:val="left"/>
+      <w:pPr>
+        <w:ind w:left="4320" w:hanging="360"/>
       </w:pPr>
       <w:rPr>
         <w:u w:val="none"/>
@@ -4311,10 +4438,10 @@
     <w:lvl w:ilvl="5">
       <w:start w:val="1"/>
       <w:numFmt w:val="bullet"/>
-      <w:lvlText w:val="-"/>
-      <w:lvlJc w:val="left"/>
-      <w:pPr>
-        <w:ind w:left="4320" w:hanging="360"/>
+      <w:lvlText w:val="+"/>
+      <w:lvlJc w:val="left"/>
+      <w:pPr>
+        <w:ind w:left="5040" w:hanging="360"/>
       </w:pPr>
       <w:rPr>
         <w:u w:val="none"/>
@@ -4323,10 +4450,10 @@
     <w:lvl w:ilvl="6">
       <w:start w:val="1"/>
       <w:numFmt w:val="bullet"/>
-      <w:lvlText w:val="-"/>
-      <w:lvlJc w:val="left"/>
-      <w:pPr>
-        <w:ind w:left="5040" w:hanging="360"/>
+      <w:lvlText w:val="+"/>
+      <w:lvlJc w:val="left"/>
+      <w:pPr>
+        <w:ind w:left="5760" w:hanging="360"/>
       </w:pPr>
       <w:rPr>
         <w:u w:val="none"/>
@@ -4335,10 +4462,10 @@
     <w:lvl w:ilvl="7">
       <w:start w:val="1"/>
       <w:numFmt w:val="bullet"/>
-      <w:lvlText w:val="-"/>
-      <w:lvlJc w:val="left"/>
-      <w:pPr>
-        <w:ind w:left="5760" w:hanging="360"/>
+      <w:lvlText w:val="+"/>
+      <w:lvlJc w:val="left"/>
+      <w:pPr>
+        <w:ind w:left="6480" w:hanging="360"/>
       </w:pPr>
       <w:rPr>
         <w:u w:val="none"/>
@@ -4347,10 +4474,10 @@
     <w:lvl w:ilvl="8">
       <w:start w:val="1"/>
       <w:numFmt w:val="bullet"/>
-      <w:lvlText w:val="-"/>
-      <w:lvlJc w:val="left"/>
-      <w:pPr>
-        <w:ind w:left="6480" w:hanging="360"/>
+      <w:lvlText w:val="+"/>
+      <w:lvlJc w:val="left"/>
+      <w:pPr>
+        <w:ind w:left="7200" w:hanging="360"/>
       </w:pPr>
       <w:rPr>
         <w:u w:val="none"/>
@@ -4360,205 +4487,205 @@
   <w:abstractNum w:abstractNumId="7">
     <w:lvl w:ilvl="0">
       <w:start w:val="1"/>
-      <w:numFmt w:val="bullet"/>
-      <w:lvlText w:val="+"/>
-      <w:lvlJc w:val="left"/>
-      <w:pPr>
-        <w:ind w:left="1440" w:hanging="360"/>
-      </w:pPr>
-      <w:rPr>
-        <w:u w:val="none"/>
-      </w:rPr>
+      <w:numFmt w:val="decimal"/>
+      <w:lvlText w:val="%1"/>
+      <w:lvlJc w:val="left"/>
+      <w:pPr>
+        <w:ind w:left="432" w:hanging="432"/>
+      </w:pPr>
+      <w:rPr/>
     </w:lvl>
     <w:lvl w:ilvl="1">
       <w:start w:val="1"/>
-      <w:numFmt w:val="bullet"/>
-      <w:lvlText w:val="+"/>
-      <w:lvlJc w:val="left"/>
-      <w:pPr>
-        <w:ind w:left="2160" w:hanging="360"/>
-      </w:pPr>
-      <w:rPr>
-        <w:u w:val="none"/>
-      </w:rPr>
+      <w:numFmt w:val="decimal"/>
+      <w:lvlText w:val="%1.%2"/>
+      <w:lvlJc w:val="left"/>
+      <w:pPr>
+        <w:ind w:left="576" w:hanging="576"/>
+      </w:pPr>
+      <w:rPr/>
     </w:lvl>
     <w:lvl w:ilvl="2">
       <w:start w:val="1"/>
-      <w:numFmt w:val="bullet"/>
-      <w:lvlText w:val="+"/>
-      <w:lvlJc w:val="left"/>
-      <w:pPr>
-        <w:ind w:left="2880" w:hanging="360"/>
-      </w:pPr>
-      <w:rPr>
-        <w:u w:val="none"/>
+      <w:numFmt w:val="decimal"/>
+      <w:lvlText w:val="%1.%2.%3"/>
+      <w:lvlJc w:val="left"/>
+      <w:pPr>
+        <w:ind w:left="720" w:hanging="720"/>
+      </w:pPr>
+      <w:rPr>
+        <w:i w:val="1"/>
       </w:rPr>
     </w:lvl>
     <w:lvl w:ilvl="3">
       <w:start w:val="1"/>
-      <w:numFmt w:val="bullet"/>
-      <w:lvlText w:val="+"/>
-      <w:lvlJc w:val="left"/>
-      <w:pPr>
-        <w:ind w:left="3600" w:hanging="360"/>
-      </w:pPr>
-      <w:rPr>
-        <w:u w:val="none"/>
-      </w:rPr>
+      <w:numFmt w:val="decimal"/>
+      <w:lvlText w:val="%1.%2.%3.%4"/>
+      <w:lvlJc w:val="left"/>
+      <w:pPr>
+        <w:ind w:left="864" w:hanging="864"/>
+      </w:pPr>
+      <w:rPr/>
     </w:lvl>
     <w:lvl w:ilvl="4">
       <w:start w:val="1"/>
-      <w:numFmt w:val="bullet"/>
-      <w:lvlText w:val="+"/>
-      <w:lvlJc w:val="left"/>
-      <w:pPr>
-        <w:ind w:left="4320" w:hanging="360"/>
-      </w:pPr>
-      <w:rPr>
-        <w:u w:val="none"/>
-      </w:rPr>
+      <w:numFmt w:val="decimal"/>
+      <w:lvlText w:val="%1.%2.%3.%4.%5"/>
+      <w:lvlJc w:val="left"/>
+      <w:pPr>
+        <w:ind w:left="1008" w:hanging="1008"/>
+      </w:pPr>
+      <w:rPr/>
     </w:lvl>
     <w:lvl w:ilvl="5">
       <w:start w:val="1"/>
-      <w:numFmt w:val="bullet"/>
-      <w:lvlText w:val="+"/>
-      <w:lvlJc w:val="left"/>
-      <w:pPr>
-        <w:ind w:left="5040" w:hanging="360"/>
-      </w:pPr>
-      <w:rPr>
-        <w:u w:val="none"/>
-      </w:rPr>
+      <w:numFmt w:val="decimal"/>
+      <w:lvlText w:val="%1.%2.%3.%4.%5.%6"/>
+      <w:lvlJc w:val="left"/>
+      <w:pPr>
+        <w:ind w:left="1152" w:hanging="1152"/>
+      </w:pPr>
+      <w:rPr/>
     </w:lvl>
     <w:lvl w:ilvl="6">
       <w:start w:val="1"/>
-      <w:numFmt w:val="bullet"/>
-      <w:lvlText w:val="+"/>
-      <w:lvlJc w:val="left"/>
-      <w:pPr>
-        <w:ind w:left="5760" w:hanging="360"/>
-      </w:pPr>
-      <w:rPr>
-        <w:u w:val="none"/>
-      </w:rPr>
+      <w:numFmt w:val="decimal"/>
+      <w:lvlText w:val="%1.%2.%3.%4.%5.%6.%7"/>
+      <w:lvlJc w:val="left"/>
+      <w:pPr>
+        <w:ind w:left="1296" w:hanging="1296"/>
+      </w:pPr>
+      <w:rPr/>
     </w:lvl>
     <w:lvl w:ilvl="7">
       <w:start w:val="1"/>
-      <w:numFmt w:val="bullet"/>
-      <w:lvlText w:val="+"/>
-      <w:lvlJc w:val="left"/>
-      <w:pPr>
-        <w:ind w:left="6480" w:hanging="360"/>
-      </w:pPr>
-      <w:rPr>
-        <w:u w:val="none"/>
-      </w:rPr>
+      <w:numFmt w:val="decimal"/>
+      <w:lvlText w:val="%1.%2.%3.%4.%5.%6.%7.%8"/>
+      <w:lvlJc w:val="left"/>
+      <w:pPr>
+        <w:ind w:left="1440" w:hanging="1440"/>
+      </w:pPr>
+      <w:rPr/>
     </w:lvl>
     <w:lvl w:ilvl="8">
       <w:start w:val="1"/>
-      <w:numFmt w:val="bullet"/>
-      <w:lvlText w:val="+"/>
-      <w:lvlJc w:val="left"/>
-      <w:pPr>
-        <w:ind w:left="7200" w:hanging="360"/>
-      </w:pPr>
-      <w:rPr>
-        <w:u w:val="none"/>
-      </w:rPr>
+      <w:numFmt w:val="decimal"/>
+      <w:lvlText w:val="%1.%2.%3.%4.%5.%6.%7.%8.%9"/>
+      <w:lvlJc w:val="left"/>
+      <w:pPr>
+        <w:ind w:left="1584" w:hanging="1584"/>
+      </w:pPr>
+      <w:rPr/>
     </w:lvl>
   </w:abstractNum>
   <w:abstractNum w:abstractNumId="8">
     <w:lvl w:ilvl="0">
       <w:start w:val="1"/>
-      <w:numFmt w:val="decimal"/>
-      <w:lvlText w:val="%1"/>
-      <w:lvlJc w:val="left"/>
-      <w:pPr>
-        <w:ind w:left="432" w:hanging="432"/>
-      </w:pPr>
-      <w:rPr/>
+      <w:numFmt w:val="bullet"/>
+      <w:lvlText w:val="-"/>
+      <w:lvlJc w:val="left"/>
+      <w:pPr>
+        <w:ind w:left="720" w:hanging="360"/>
+      </w:pPr>
+      <w:rPr>
+        <w:u w:val="none"/>
+      </w:rPr>
     </w:lvl>
     <w:lvl w:ilvl="1">
       <w:start w:val="1"/>
-      <w:numFmt w:val="decimal"/>
-      <w:lvlText w:val="%1.%2"/>
-      <w:lvlJc w:val="left"/>
-      <w:pPr>
-        <w:ind w:left="576" w:hanging="576"/>
-      </w:pPr>
-      <w:rPr/>
+      <w:numFmt w:val="bullet"/>
+      <w:lvlText w:val="-"/>
+      <w:lvlJc w:val="left"/>
+      <w:pPr>
+        <w:ind w:left="1440" w:hanging="360"/>
+      </w:pPr>
+      <w:rPr>
+        <w:u w:val="none"/>
+      </w:rPr>
     </w:lvl>
     <w:lvl w:ilvl="2">
       <w:start w:val="1"/>
-      <w:numFmt w:val="decimal"/>
-      <w:lvlText w:val="%1.%2.%3"/>
-      <w:lvlJc w:val="left"/>
-      <w:pPr>
-        <w:ind w:left="720" w:hanging="720"/>
-      </w:pPr>
-      <w:rPr>
-        <w:i w:val="1"/>
+      <w:numFmt w:val="bullet"/>
+      <w:lvlText w:val="-"/>
+      <w:lvlJc w:val="left"/>
+      <w:pPr>
+        <w:ind w:left="2160" w:hanging="360"/>
+      </w:pPr>
+      <w:rPr>
+        <w:u w:val="none"/>
       </w:rPr>
     </w:lvl>
     <w:lvl w:ilvl="3">
       <w:start w:val="1"/>
-      <w:numFmt w:val="decimal"/>
-      <w:lvlText w:val="%1.%2.%3.%4"/>
-      <w:lvlJc w:val="left"/>
-      <w:pPr>
-        <w:ind w:left="864" w:hanging="864"/>
-      </w:pPr>
-      <w:rPr/>
+      <w:numFmt w:val="bullet"/>
+      <w:lvlText w:val="-"/>
+      <w:lvlJc w:val="left"/>
+      <w:pPr>
+        <w:ind w:left="2880" w:hanging="360"/>
+      </w:pPr>
+      <w:rPr>
+        <w:u w:val="none"/>
+      </w:rPr>
     </w:lvl>
     <w:lvl w:ilvl="4">
       <w:start w:val="1"/>
-      <w:numFmt w:val="decimal"/>
-      <w:lvlText w:val="%1.%2.%3.%4.%5"/>
-      <w:lvlJc w:val="left"/>
-      <w:pPr>
-        <w:ind w:left="1008" w:hanging="1008"/>
-      </w:pPr>
-      <w:rPr/>
+      <w:numFmt w:val="bullet"/>
+      <w:lvlText w:val="-"/>
+      <w:lvlJc w:val="left"/>
+      <w:pPr>
+        <w:ind w:left="3600" w:hanging="360"/>
+      </w:pPr>
+      <w:rPr>
+        <w:u w:val="none"/>
+      </w:rPr>
     </w:lvl>
     <w:lvl w:ilvl="5">
       <w:start w:val="1"/>
-      <w:numFmt w:val="decimal"/>
-      <w:lvlText w:val="%1.%2.%3.%4.%5.%6"/>
-      <w:lvlJc w:val="left"/>
-      <w:pPr>
-        <w:ind w:left="1152" w:hanging="1152"/>
-      </w:pPr>
-      <w:rPr/>
+      <w:numFmt w:val="bullet"/>
+      <w:lvlText w:val="-"/>
+      <w:lvlJc w:val="left"/>
+      <w:pPr>
+        <w:ind w:left="4320" w:hanging="360"/>
+      </w:pPr>
+      <w:rPr>
+        <w:u w:val="none"/>
+      </w:rPr>
     </w:lvl>
     <w:lvl w:ilvl="6">
       <w:start w:val="1"/>
-      <w:numFmt w:val="decimal"/>
-      <w:lvlText w:val="%1.%2.%3.%4.%5.%6.%7"/>
-      <w:lvlJc w:val="left"/>
-      <w:pPr>
-        <w:ind w:left="1296" w:hanging="1296"/>
-      </w:pPr>
-      <w:rPr/>
+      <w:numFmt w:val="bullet"/>
+      <w:lvlText w:val="-"/>
+      <w:lvlJc w:val="left"/>
+      <w:pPr>
+        <w:ind w:left="5040" w:hanging="360"/>
+      </w:pPr>
+      <w:rPr>
+        <w:u w:val="none"/>
+      </w:rPr>
     </w:lvl>
     <w:lvl w:ilvl="7">
       <w:start w:val="1"/>
-      <w:numFmt w:val="decimal"/>
-      <w:lvlText w:val="%1.%2.%3.%4.%5.%6.%7.%8"/>
-      <w:lvlJc w:val="left"/>
-      <w:pPr>
-        <w:ind w:left="1440" w:hanging="1440"/>
-      </w:pPr>
-      <w:rPr/>
+      <w:numFmt w:val="bullet"/>
+      <w:lvlText w:val="-"/>
+      <w:lvlJc w:val="left"/>
+      <w:pPr>
+        <w:ind w:left="5760" w:hanging="360"/>
+      </w:pPr>
+      <w:rPr>
+        <w:u w:val="none"/>
+      </w:rPr>
     </w:lvl>
     <w:lvl w:ilvl="8">
       <w:start w:val="1"/>
-      <w:numFmt w:val="decimal"/>
-      <w:lvlText w:val="%1.%2.%3.%4.%5.%6.%7.%8.%9"/>
-      <w:lvlJc w:val="left"/>
-      <w:pPr>
-        <w:ind w:left="1584" w:hanging="1584"/>
-      </w:pPr>
-      <w:rPr/>
+      <w:numFmt w:val="bullet"/>
+      <w:lvlText w:val="-"/>
+      <w:lvlJc w:val="left"/>
+      <w:pPr>
+        <w:ind w:left="6480" w:hanging="360"/>
+      </w:pPr>
+      <w:rPr>
+        <w:u w:val="none"/>
+      </w:rPr>
     </w:lvl>
   </w:abstractNum>
   <w:abstractNum w:abstractNumId="9">

</xml_diff>